<commit_message>
New data cleaning things
</commit_message>
<xml_diff>
--- a/Project ideas .docx
+++ b/Project ideas .docx
@@ -13,6 +13,9 @@
       <w:r>
         <w:t>Data cleaning / Feature engineering</w:t>
       </w:r>
+      <w:r>
+        <w:t>. In order</w:t>
+      </w:r>
     </w:p>
     <w:p>
       <w:pPr>
@@ -23,7 +26,16 @@
         </w:numPr>
       </w:pPr>
       <w:r>
-        <w:t>Both tables</w:t>
+        <w:t xml:space="preserve">Weather table: </w:t>
+      </w:r>
+      <w:r>
+        <w:t xml:space="preserve">change the event </w:t>
+      </w:r>
+      <w:r>
+        <w:t xml:space="preserve">column to two </w:t>
+      </w:r>
+      <w:r>
+        <w:t>columns:</w:t>
       </w:r>
     </w:p>
     <w:p>
@@ -35,10 +47,112 @@
         </w:numPr>
       </w:pPr>
       <w:r>
-        <w:t>Remove rows with empty values</w:t>
-      </w:r>
-      <w:r>
-        <w:t xml:space="preserve"> from both tables</w:t>
+        <w:t>Change to rain 1/ 0</w:t>
+      </w:r>
+      <w:r>
+        <w:t xml:space="preserve"> </w:t>
+      </w:r>
+      <w:r>
+        <w:t>(</w:t>
+      </w:r>
+      <w:r>
+        <w:t xml:space="preserve">based on whether ‘Rain’ or ‘Thunderstorm’ is in it) </w:t>
+      </w:r>
+      <w:r>
+        <w:t>and fog 1 / 0</w:t>
+      </w:r>
+      <w:r>
+        <w:t xml:space="preserve"> (based on whether ‘Fog’ is in event column)</w:t>
+      </w:r>
+      <w:r>
+        <w:t>. If it is empty or doesn’t have it, make it 0</w:t>
+      </w:r>
+      <w:r>
+        <w:t>.</w:t>
+      </w:r>
+    </w:p>
+    <w:p>
+      <w:pPr>
+        <w:pStyle w:val="ListParagraph"/>
+        <w:numPr>
+          <w:ilvl w:val="1"/>
+          <w:numId w:val="1"/>
+        </w:numPr>
+      </w:pPr>
+      <w:r>
+        <w:t xml:space="preserve">Weather: </w:t>
+      </w:r>
+      <w:r>
+        <w:t>change the precipitationsuminches column:</w:t>
+      </w:r>
+    </w:p>
+    <w:p>
+      <w:pPr>
+        <w:pStyle w:val="ListParagraph"/>
+        <w:numPr>
+          <w:ilvl w:val="2"/>
+          <w:numId w:val="1"/>
+        </w:numPr>
+      </w:pPr>
+      <w:r>
+        <w:t xml:space="preserve">Currently, it is a string. Some of the entries are ‘T’ for “Trace”. Change Trace to something more meaningful, and make the whole column a float. </w:t>
+      </w:r>
+    </w:p>
+    <w:p>
+      <w:pPr>
+        <w:pStyle w:val="ListParagraph"/>
+        <w:numPr>
+          <w:ilvl w:val="1"/>
+          <w:numId w:val="1"/>
+        </w:numPr>
+      </w:pPr>
+      <w:r>
+        <w:t xml:space="preserve">For the b-cycle </w:t>
+      </w:r>
+      <w:r>
+        <w:t>table</w:t>
+      </w:r>
+      <w:r>
+        <w:t>,</w:t>
+      </w:r>
+      <w:r>
+        <w:t xml:space="preserve"> there are missing checkout_kiosk_id’s. C</w:t>
+      </w:r>
+      <w:r>
+        <w:t xml:space="preserve">an we add in the </w:t>
+      </w:r>
+      <w:r>
+        <w:t xml:space="preserve">checkout_kiosk_id from the name of the checkout station (there’s a </w:t>
+      </w:r>
+      <w:r>
+        <w:t xml:space="preserve">table containing all the </w:t>
+      </w:r>
+      <w:r>
+        <w:t>checkout station names and kiosks)</w:t>
+      </w:r>
+    </w:p>
+    <w:p>
+      <w:pPr>
+        <w:pStyle w:val="ListParagraph"/>
+        <w:numPr>
+          <w:ilvl w:val="1"/>
+          <w:numId w:val="1"/>
+        </w:numPr>
+      </w:pPr>
+      <w:r>
+        <w:t>Features to delete</w:t>
+      </w:r>
+    </w:p>
+    <w:p>
+      <w:pPr>
+        <w:pStyle w:val="ListParagraph"/>
+        <w:numPr>
+          <w:ilvl w:val="2"/>
+          <w:numId w:val="1"/>
+        </w:numPr>
+      </w:pPr>
+      <w:r>
+        <w:t>B-cycle table</w:t>
       </w:r>
     </w:p>
     <w:p>
@@ -50,21 +164,32 @@
         </w:numPr>
       </w:pPr>
       <w:r>
-        <w:t xml:space="preserve">For the b-cycle one, can we add in the </w:t>
-      </w:r>
-      <w:proofErr w:type="spellStart"/>
-      <w:r>
-        <w:t>checkout_kiosk_id</w:t>
-      </w:r>
-      <w:proofErr w:type="spellEnd"/>
-      <w:r>
-        <w:t xml:space="preserve"> from the </w:t>
-      </w:r>
-      <w:proofErr w:type="gramStart"/>
-      <w:r>
-        <w:t>name.</w:t>
-      </w:r>
-      <w:proofErr w:type="gramEnd"/>
+        <w:t>Trip id</w:t>
+      </w:r>
+    </w:p>
+    <w:p>
+      <w:pPr>
+        <w:pStyle w:val="ListParagraph"/>
+        <w:numPr>
+          <w:ilvl w:val="3"/>
+          <w:numId w:val="1"/>
+        </w:numPr>
+      </w:pPr>
+      <w:r>
+        <w:t>Bicycle id</w:t>
+      </w:r>
+    </w:p>
+    <w:p>
+      <w:pPr>
+        <w:pStyle w:val="ListParagraph"/>
+        <w:numPr>
+          <w:ilvl w:val="3"/>
+          <w:numId w:val="1"/>
+        </w:numPr>
+      </w:pPr>
+      <w:r>
+        <w:t>Yearmonth</w:t>
+      </w:r>
     </w:p>
     <w:p>
       <w:pPr>
@@ -75,6 +200,147 @@
         </w:numPr>
       </w:pPr>
       <w:r>
+        <w:t>Weather table</w:t>
+      </w:r>
+    </w:p>
+    <w:p>
+      <w:pPr>
+        <w:pStyle w:val="ListParagraph"/>
+        <w:numPr>
+          <w:ilvl w:val="3"/>
+          <w:numId w:val="1"/>
+        </w:numPr>
+      </w:pPr>
+      <w:r>
+        <w:t>Dewpoint</w:t>
+      </w:r>
+    </w:p>
+    <w:p>
+      <w:pPr>
+        <w:pStyle w:val="ListParagraph"/>
+        <w:numPr>
+          <w:ilvl w:val="3"/>
+          <w:numId w:val="1"/>
+        </w:numPr>
+      </w:pPr>
+      <w:r>
+        <w:t>Remove everything but average humidity</w:t>
+      </w:r>
+    </w:p>
+    <w:p>
+      <w:pPr>
+        <w:pStyle w:val="ListParagraph"/>
+        <w:numPr>
+          <w:ilvl w:val="3"/>
+          <w:numId w:val="1"/>
+        </w:numPr>
+      </w:pPr>
+      <w:r>
+        <w:t>Sea level pressure</w:t>
+      </w:r>
+    </w:p>
+    <w:p>
+      <w:pPr>
+        <w:pStyle w:val="ListParagraph"/>
+        <w:numPr>
+          <w:ilvl w:val="3"/>
+          <w:numId w:val="1"/>
+        </w:numPr>
+      </w:pPr>
+      <w:r>
+        <w:t>Average visibility</w:t>
+      </w:r>
+    </w:p>
+    <w:p>
+      <w:pPr>
+        <w:pStyle w:val="ListParagraph"/>
+        <w:numPr>
+          <w:ilvl w:val="3"/>
+          <w:numId w:val="1"/>
+        </w:numPr>
+      </w:pPr>
+      <w:r>
+        <w:t>Only keep average wind speed</w:t>
+      </w:r>
+    </w:p>
+    <w:p>
+      <w:pPr>
+        <w:pStyle w:val="ListParagraph"/>
+        <w:numPr>
+          <w:ilvl w:val="1"/>
+          <w:numId w:val="1"/>
+        </w:numPr>
+      </w:pPr>
+      <w:r>
+        <w:t>B-cycle row removal</w:t>
+      </w:r>
+    </w:p>
+    <w:p>
+      <w:pPr>
+        <w:pStyle w:val="ListParagraph"/>
+        <w:numPr>
+          <w:ilvl w:val="2"/>
+          <w:numId w:val="1"/>
+        </w:numPr>
+      </w:pPr>
+      <w:r>
+        <w:t>Trim rides that last longer and shorter (from the same station) than a certain amount.</w:t>
+      </w:r>
+    </w:p>
+    <w:p>
+      <w:pPr>
+        <w:pStyle w:val="ListParagraph"/>
+        <w:numPr>
+          <w:ilvl w:val="2"/>
+          <w:numId w:val="1"/>
+        </w:numPr>
+      </w:pPr>
+      <w:r>
+        <w:t>Trim membership types and things like that?</w:t>
+      </w:r>
+    </w:p>
+    <w:p>
+      <w:pPr>
+        <w:pStyle w:val="ListParagraph"/>
+        <w:numPr>
+          <w:ilvl w:val="2"/>
+          <w:numId w:val="1"/>
+        </w:numPr>
+      </w:pPr>
+      <w:r>
+        <w:t>Possibly trim year?</w:t>
+      </w:r>
+    </w:p>
+    <w:p>
+      <w:pPr>
+        <w:pStyle w:val="ListParagraph"/>
+        <w:numPr>
+          <w:ilvl w:val="1"/>
+          <w:numId w:val="1"/>
+        </w:numPr>
+      </w:pPr>
+      <w:r>
+        <w:t>B-cycles: r</w:t>
+      </w:r>
+      <w:r>
+        <w:t>emove rows with empty values</w:t>
+      </w:r>
+      <w:r>
+        <w:t xml:space="preserve"> </w:t>
+      </w:r>
+      <w:r>
+        <w:t xml:space="preserve"> </w:t>
+      </w:r>
+    </w:p>
+    <w:p>
+      <w:pPr>
+        <w:pStyle w:val="ListParagraph"/>
+        <w:numPr>
+          <w:ilvl w:val="2"/>
+          <w:numId w:val="1"/>
+        </w:numPr>
+      </w:pPr>
+      <w:r>
         <w:t>Truncate dates</w:t>
       </w:r>
     </w:p>
@@ -87,307 +353,64 @@
         </w:numPr>
       </w:pPr>
       <w:r>
-        <w:t>B-cycles</w:t>
-      </w:r>
-    </w:p>
-    <w:p>
-      <w:pPr>
-        <w:pStyle w:val="ListParagraph"/>
-        <w:numPr>
-          <w:ilvl w:val="2"/>
-          <w:numId w:val="1"/>
-        </w:numPr>
-      </w:pPr>
-      <w:r>
-        <w:t>Trim rides that last longer and shorter</w:t>
-      </w:r>
-      <w:r>
-        <w:t xml:space="preserve"> (from the same station)</w:t>
-      </w:r>
-      <w:r>
-        <w:t xml:space="preserve"> than a certain amount.</w:t>
-      </w:r>
-    </w:p>
-    <w:p>
-      <w:pPr>
-        <w:pStyle w:val="ListParagraph"/>
-        <w:numPr>
-          <w:ilvl w:val="2"/>
-          <w:numId w:val="1"/>
-        </w:numPr>
-      </w:pPr>
-      <w:r>
-        <w:t>Trim membership types and things like that?</w:t>
-      </w:r>
-    </w:p>
-    <w:p>
-      <w:pPr>
-        <w:pStyle w:val="ListParagraph"/>
-        <w:numPr>
-          <w:ilvl w:val="2"/>
-          <w:numId w:val="1"/>
-        </w:numPr>
-      </w:pPr>
-      <w:r>
-        <w:t>Possibly trim year?</w:t>
-      </w:r>
-    </w:p>
-    <w:p>
-      <w:pPr>
-        <w:pStyle w:val="ListParagraph"/>
-        <w:numPr>
-          <w:ilvl w:val="2"/>
-          <w:numId w:val="1"/>
-        </w:numPr>
-      </w:pPr>
-      <w:r>
-        <w:t>Possible features to delete</w:t>
-      </w:r>
-    </w:p>
-    <w:p>
-      <w:pPr>
-        <w:pStyle w:val="ListParagraph"/>
-        <w:numPr>
-          <w:ilvl w:val="3"/>
-          <w:numId w:val="1"/>
-        </w:numPr>
-      </w:pPr>
-      <w:r>
-        <w:t>Trip id</w:t>
-      </w:r>
-    </w:p>
-    <w:p>
-      <w:pPr>
-        <w:pStyle w:val="ListParagraph"/>
-        <w:numPr>
-          <w:ilvl w:val="3"/>
-          <w:numId w:val="1"/>
-        </w:numPr>
-      </w:pPr>
-      <w:r>
-        <w:t>Bicycle id</w:t>
-      </w:r>
-    </w:p>
-    <w:p>
-      <w:pPr>
-        <w:pStyle w:val="ListParagraph"/>
-        <w:numPr>
-          <w:ilvl w:val="3"/>
-          <w:numId w:val="1"/>
-        </w:numPr>
-      </w:pPr>
-      <w:proofErr w:type="spellStart"/>
-      <w:r>
-        <w:t>Yearmonth</w:t>
-      </w:r>
-      <w:proofErr w:type="spellEnd"/>
-    </w:p>
-    <w:p>
-      <w:pPr>
-        <w:pStyle w:val="ListParagraph"/>
-        <w:numPr>
-          <w:ilvl w:val="1"/>
-          <w:numId w:val="1"/>
-        </w:numPr>
-      </w:pPr>
-      <w:r>
-        <w:t>Weather</w:t>
-      </w:r>
-    </w:p>
-    <w:p>
-      <w:pPr>
-        <w:pStyle w:val="ListParagraph"/>
-        <w:numPr>
-          <w:ilvl w:val="2"/>
-          <w:numId w:val="1"/>
-        </w:numPr>
-      </w:pPr>
-      <w:r>
-        <w:t>PCA?</w:t>
-      </w:r>
-      <w:r>
-        <w:t xml:space="preserve"> Remove some features</w:t>
-      </w:r>
-    </w:p>
-    <w:p>
-      <w:pPr>
-        <w:pStyle w:val="ListParagraph"/>
-        <w:numPr>
-          <w:ilvl w:val="3"/>
-          <w:numId w:val="1"/>
-        </w:numPr>
-      </w:pPr>
-      <w:proofErr w:type="spellStart"/>
-      <w:r>
-        <w:t>Dewpoint</w:t>
-      </w:r>
-      <w:proofErr w:type="spellEnd"/>
-    </w:p>
-    <w:p>
-      <w:pPr>
-        <w:pStyle w:val="ListParagraph"/>
-        <w:numPr>
-          <w:ilvl w:val="3"/>
-          <w:numId w:val="1"/>
-        </w:numPr>
-      </w:pPr>
-      <w:r>
-        <w:t>Remove everything but average humidity</w:t>
-      </w:r>
-    </w:p>
-    <w:p>
-      <w:pPr>
-        <w:pStyle w:val="ListParagraph"/>
-        <w:numPr>
-          <w:ilvl w:val="3"/>
-          <w:numId w:val="1"/>
-        </w:numPr>
-      </w:pPr>
-      <w:r>
-        <w:t>Sea level pressure</w:t>
-      </w:r>
-    </w:p>
-    <w:p>
-      <w:pPr>
-        <w:pStyle w:val="ListParagraph"/>
-        <w:numPr>
-          <w:ilvl w:val="3"/>
-          <w:numId w:val="1"/>
-        </w:numPr>
-      </w:pPr>
-      <w:r>
-        <w:t>Average visibility</w:t>
-      </w:r>
-    </w:p>
-    <w:p>
-      <w:pPr>
-        <w:pStyle w:val="ListParagraph"/>
-        <w:numPr>
-          <w:ilvl w:val="3"/>
-          <w:numId w:val="1"/>
-        </w:numPr>
-      </w:pPr>
-      <w:r>
-        <w:t xml:space="preserve">Only keep </w:t>
-      </w:r>
-      <w:r>
-        <w:t>average</w:t>
-      </w:r>
-      <w:r>
-        <w:t xml:space="preserve"> wind</w:t>
-      </w:r>
-      <w:r>
-        <w:t xml:space="preserve"> speed</w:t>
-      </w:r>
-    </w:p>
-    <w:p>
-      <w:pPr>
-        <w:pStyle w:val="ListParagraph"/>
-        <w:numPr>
-          <w:ilvl w:val="2"/>
-          <w:numId w:val="1"/>
-        </w:numPr>
-      </w:pPr>
-      <w:r>
-        <w:t>Precipitation: chance the trace to something</w:t>
-      </w:r>
-    </w:p>
-    <w:p>
-      <w:pPr>
-        <w:pStyle w:val="ListParagraph"/>
-        <w:numPr>
-          <w:ilvl w:val="2"/>
-          <w:numId w:val="1"/>
-        </w:numPr>
-      </w:pPr>
-      <w:r>
-        <w:t>Events: only like rain, fog, thunderstorm, snow</w:t>
-      </w:r>
-    </w:p>
-    <w:p>
-      <w:pPr>
-        <w:pStyle w:val="ListParagraph"/>
-        <w:numPr>
-          <w:ilvl w:val="3"/>
-          <w:numId w:val="1"/>
-        </w:numPr>
-      </w:pPr>
-      <w:r>
-        <w:t>Change to rain Y/ N and fog Y / N</w:t>
-      </w:r>
-    </w:p>
-    <w:p>
-      <w:pPr>
-        <w:pStyle w:val="ListParagraph"/>
-        <w:numPr>
-          <w:ilvl w:val="1"/>
-          <w:numId w:val="1"/>
-        </w:numPr>
-      </w:pPr>
-      <w:r>
-        <w:t>Join weather and B-cycle tables on date.</w:t>
-      </w:r>
-    </w:p>
-    <w:p>
-      <w:pPr>
-        <w:pStyle w:val="ListParagraph"/>
-        <w:numPr>
-          <w:ilvl w:val="0"/>
-          <w:numId w:val="1"/>
-        </w:numPr>
-      </w:pPr>
-      <w:r>
-        <w:t>Data mining</w:t>
-      </w:r>
-      <w:r>
-        <w:t xml:space="preserve"> preparation</w:t>
-      </w:r>
-    </w:p>
-    <w:p>
-      <w:pPr>
-        <w:pStyle w:val="ListParagraph"/>
-        <w:numPr>
-          <w:ilvl w:val="1"/>
-          <w:numId w:val="1"/>
-        </w:numPr>
-      </w:pPr>
-      <w:r>
-        <w:t>Distances between stations</w:t>
-      </w:r>
-    </w:p>
-    <w:p>
-      <w:pPr>
-        <w:pStyle w:val="ListParagraph"/>
-        <w:numPr>
-          <w:ilvl w:val="2"/>
-          <w:numId w:val="1"/>
-        </w:numPr>
-      </w:pPr>
-      <w:r>
-        <w:t xml:space="preserve">Could we do this with </w:t>
-      </w:r>
-      <w:proofErr w:type="spellStart"/>
-      <w:r>
-        <w:t>google</w:t>
-      </w:r>
-      <w:proofErr w:type="spellEnd"/>
-      <w:r>
-        <w:t xml:space="preserve"> maps? Could we do this with latitude longitude</w:t>
-      </w:r>
-    </w:p>
-    <w:p>
-      <w:pPr>
-        <w:pStyle w:val="ListParagraph"/>
-        <w:numPr>
-          <w:ilvl w:val="1"/>
-          <w:numId w:val="1"/>
-        </w:numPr>
-      </w:pPr>
-      <w:r>
-        <w:t>Distance in dates could be modulo.</w:t>
+        <w:t>Join wea</w:t>
+      </w:r>
+      <w:r>
+        <w:t>ther and B-cycle tables on date?</w:t>
       </w:r>
       <w:bookmarkStart w:id="0" w:name="_GoBack"/>
       <w:bookmarkEnd w:id="0"/>
+    </w:p>
+    <w:p>
+      <w:pPr>
+        <w:pStyle w:val="ListParagraph"/>
+        <w:numPr>
+          <w:ilvl w:val="0"/>
+          <w:numId w:val="1"/>
+        </w:numPr>
+      </w:pPr>
+      <w:r>
+        <w:t>Data mining</w:t>
+      </w:r>
+      <w:r>
+        <w:t xml:space="preserve"> preparation</w:t>
+      </w:r>
+    </w:p>
+    <w:p>
+      <w:pPr>
+        <w:pStyle w:val="ListParagraph"/>
+        <w:numPr>
+          <w:ilvl w:val="1"/>
+          <w:numId w:val="1"/>
+        </w:numPr>
+      </w:pPr>
+      <w:r>
+        <w:t>Distances between stations</w:t>
+      </w:r>
+    </w:p>
+    <w:p>
+      <w:pPr>
+        <w:pStyle w:val="ListParagraph"/>
+        <w:numPr>
+          <w:ilvl w:val="2"/>
+          <w:numId w:val="1"/>
+        </w:numPr>
+      </w:pPr>
+      <w:r>
+        <w:t>Could we do this with google maps? Could we do this with latitude longitude</w:t>
+      </w:r>
+    </w:p>
+    <w:p>
+      <w:pPr>
+        <w:pStyle w:val="ListParagraph"/>
+        <w:numPr>
+          <w:ilvl w:val="1"/>
+          <w:numId w:val="1"/>
+        </w:numPr>
+      </w:pPr>
+      <w:r>
+        <w:t>Distance in dates could be modulo.</w:t>
+      </w:r>
     </w:p>
     <w:p>
       <w:pPr>
@@ -733,7 +756,6 @@
   <w:style w:type="character" w:default="1" w:styleId="DefaultParagraphFont">
     <w:name w:val="Default Paragraph Font"/>
     <w:uiPriority w:val="1"/>
-    <w:semiHidden/>
     <w:unhideWhenUsed/>
   </w:style>
   <w:style w:type="table" w:default="1" w:styleId="TableNormal">
@@ -930,7 +952,6 @@
   <w:style w:type="character" w:default="1" w:styleId="DefaultParagraphFont">
     <w:name w:val="Default Paragraph Font"/>
     <w:uiPriority w:val="1"/>
-    <w:semiHidden/>
     <w:unhideWhenUsed/>
   </w:style>
   <w:style w:type="table" w:default="1" w:styleId="TableNormal">

</xml_diff>